<commit_message>
A leírás frissítése, grafikus tervek elkezdése
</commit_message>
<xml_diff>
--- a/IKT projekt.docx
+++ b/IKT projekt.docx
@@ -32,6 +32,13 @@
         </w:rPr>
         <w:t>Alkalmazás neve: Vita Educatione Biblioteca</w:t>
       </w:r>
+      <w:r>
+        <w:rPr>
+          <w:sz w:val="36"/>
+          <w:szCs w:val="36"/>
+        </w:rPr>
+        <w:t xml:space="preserve"> (VEB)</w:t>
+      </w:r>
     </w:p>
     <w:p>
       <w:pPr>
@@ -156,20 +163,78 @@
     <w:p>
       <w:pPr>
         <w:rPr>
-          <w:sz w:val="24"/>
-          <w:szCs w:val="24"/>
-        </w:rPr>
-      </w:pPr>
+          <w:sz w:val="36"/>
+          <w:szCs w:val="36"/>
+        </w:rPr>
+      </w:pPr>
+      <w:r>
+        <w:rPr>
+          <w:sz w:val="36"/>
+          <w:szCs w:val="36"/>
+        </w:rPr>
+        <w:t>Felépítés:</w:t>
+      </w:r>
+    </w:p>
+    <w:p>
+      <w:pPr>
+        <w:rPr>
+          <w:sz w:val="24"/>
+          <w:szCs w:val="24"/>
+        </w:rPr>
+      </w:pPr>
+      <w:r>
+        <w:rPr>
+          <w:sz w:val="24"/>
+          <w:szCs w:val="24"/>
+        </w:rPr>
+        <w:t>-</w:t>
+      </w:r>
+      <w:r>
+        <w:rPr>
+          <w:sz w:val="24"/>
+          <w:szCs w:val="24"/>
+        </w:rPr>
+        <w:t>A program maga egy oldalon fog megjelenni. Itt érhetőek el a főbb témák, és a kifejtett szöveg is itt jelenik meg</w:t>
+      </w:r>
+    </w:p>
+    <w:p>
+      <w:pPr>
+        <w:rPr>
+          <w:sz w:val="24"/>
+          <w:szCs w:val="24"/>
+        </w:rPr>
+      </w:pPr>
+      <w:r>
+        <w:rPr>
+          <w:sz w:val="24"/>
+          <w:szCs w:val="24"/>
+        </w:rPr>
+        <w:t>-Felugró ablakok: a nehezebb, kevésbé érthető szavak lesznek ekképpen kifejtve</w:t>
+      </w:r>
+    </w:p>
+    <w:p>
+      <w:pPr>
+        <w:rPr>
+          <w:sz w:val="24"/>
+          <w:szCs w:val="24"/>
+        </w:rPr>
+      </w:pPr>
+      <w:r>
+        <w:rPr>
+          <w:sz w:val="24"/>
+          <w:szCs w:val="24"/>
+        </w:rPr>
+        <w:t>-A menü bal oldalt helyezkedik el, a logo fent-középen, a kif.</w:t>
+      </w:r>
       <w:bookmarkStart w:id="0" w:name="_GoBack"/>
       <w:bookmarkEnd w:id="0"/>
-    </w:p>
-    <w:p>
-      <w:pPr>
-        <w:rPr>
-          <w:sz w:val="24"/>
-          <w:szCs w:val="24"/>
-        </w:rPr>
-      </w:pPr>
+      <w:r>
+        <w:rPr>
+          <w:sz w:val="24"/>
+          <w:szCs w:val="24"/>
+        </w:rPr>
+        <w:t xml:space="preserve"> szöveg a lap közepén</w:t>
+      </w:r>
     </w:p>
     <w:sectPr>
       <w:pgSz w:w="11906" w:h="16838"/>

</xml_diff>

<commit_message>
A dokumentáció frissítése, képek hozzáadása
</commit_message>
<xml_diff>
--- a/IKT projekt.docx
+++ b/IKT projekt.docx
@@ -1,6 +1,6 @@
 
 <file path=word/document.xml><?xml version="1.0" encoding="utf-8"?>
-<w:document xmlns:wpc="http://schemas.microsoft.com/office/word/2010/wordprocessingCanvas" xmlns:cx="http://schemas.microsoft.com/office/drawing/2014/chartex" xmlns:cx1="http://schemas.microsoft.com/office/drawing/2015/9/8/chartex" xmlns:mc="http://schemas.openxmlformats.org/markup-compatibility/2006" xmlns:o="urn:schemas-microsoft-com:office:office" xmlns:r="http://schemas.openxmlformats.org/officeDocument/2006/relationships" xmlns:m="http://schemas.openxmlformats.org/officeDocument/2006/math" xmlns:v="urn:schemas-microsoft-com:vml" xmlns:wp14="http://schemas.microsoft.com/office/word/2010/wordprocessingDrawing" xmlns:wp="http://schemas.openxmlformats.org/drawingml/2006/wordprocessingDrawing" xmlns:w10="urn:schemas-microsoft-com:office:word" xmlns:w="http://schemas.openxmlformats.org/wordprocessingml/2006/main" xmlns:w14="http://schemas.microsoft.com/office/word/2010/wordml" xmlns:w15="http://schemas.microsoft.com/office/word/2012/wordml" xmlns:w16se="http://schemas.microsoft.com/office/word/2015/wordml/symex" xmlns:wpg="http://schemas.microsoft.com/office/word/2010/wordprocessingGroup" xmlns:wpi="http://schemas.microsoft.com/office/word/2010/wordprocessingInk" xmlns:wne="http://schemas.microsoft.com/office/word/2006/wordml" xmlns:wps="http://schemas.microsoft.com/office/word/2010/wordprocessingShape" mc:Ignorable="w14 w15 w16se wp14">
+<w:document xmlns:wpc="http://schemas.microsoft.com/office/word/2010/wordprocessingCanvas" xmlns:cx="http://schemas.microsoft.com/office/drawing/2014/chartex" xmlns:cx1="http://schemas.microsoft.com/office/drawing/2015/9/8/chartex" xmlns:cx2="http://schemas.microsoft.com/office/drawing/2015/10/21/chartex" xmlns:cx3="http://schemas.microsoft.com/office/drawing/2016/5/9/chartex" xmlns:cx4="http://schemas.microsoft.com/office/drawing/2016/5/10/chartex" xmlns:cx5="http://schemas.microsoft.com/office/drawing/2016/5/11/chartex" xmlns:cx6="http://schemas.microsoft.com/office/drawing/2016/5/12/chartex" xmlns:cx7="http://schemas.microsoft.com/office/drawing/2016/5/13/chartex" xmlns:cx8="http://schemas.microsoft.com/office/drawing/2016/5/14/chartex" xmlns:mc="http://schemas.openxmlformats.org/markup-compatibility/2006" xmlns:aink="http://schemas.microsoft.com/office/drawing/2016/ink" xmlns:am3d="http://schemas.microsoft.com/office/drawing/2017/model3d" xmlns:o="urn:schemas-microsoft-com:office:office" xmlns:oel="http://schemas.microsoft.com/office/2019/extlst" xmlns:r="http://schemas.openxmlformats.org/officeDocument/2006/relationships" xmlns:m="http://schemas.openxmlformats.org/officeDocument/2006/math" xmlns:v="urn:schemas-microsoft-com:vml" xmlns:wp14="http://schemas.microsoft.com/office/word/2010/wordprocessingDrawing" xmlns:wp="http://schemas.openxmlformats.org/drawingml/2006/wordprocessingDrawing" xmlns:w10="urn:schemas-microsoft-com:office:word" xmlns:w="http://schemas.openxmlformats.org/wordprocessingml/2006/main" xmlns:w14="http://schemas.microsoft.com/office/word/2010/wordml" xmlns:w15="http://schemas.microsoft.com/office/word/2012/wordml" xmlns:w16cex="http://schemas.microsoft.com/office/word/2018/wordml/cex" xmlns:w16cid="http://schemas.microsoft.com/office/word/2016/wordml/cid" xmlns:w16="http://schemas.microsoft.com/office/word/2018/wordml" xmlns:w16du="http://schemas.microsoft.com/office/word/2023/wordml/word16du" xmlns:w16sdtdh="http://schemas.microsoft.com/office/word/2020/wordml/sdtdatahash" xmlns:w16se="http://schemas.microsoft.com/office/word/2015/wordml/symex" xmlns:wpg="http://schemas.microsoft.com/office/word/2010/wordprocessingGroup" xmlns:wpi="http://schemas.microsoft.com/office/word/2010/wordprocessingInk" xmlns:wne="http://schemas.microsoft.com/office/word/2006/wordml" xmlns:wps="http://schemas.microsoft.com/office/word/2010/wordprocessingShape" mc:Ignorable="w14 w15 w16se w16cid w16 w16cex w16sdtdh wp14">
   <w:body>
     <w:p>
       <w:pPr>
@@ -30,8 +30,33 @@
           <w:sz w:val="36"/>
           <w:szCs w:val="36"/>
         </w:rPr>
-        <w:t>Alkalmazás neve: Vita Educatione Biblioteca</w:t>
-      </w:r>
+        <w:t xml:space="preserve">Alkalmazás neve: Vita </w:t>
+      </w:r>
+      <w:proofErr w:type="spellStart"/>
+      <w:r>
+        <w:rPr>
+          <w:sz w:val="36"/>
+          <w:szCs w:val="36"/>
+        </w:rPr>
+        <w:t>Educatione</w:t>
+      </w:r>
+      <w:proofErr w:type="spellEnd"/>
+      <w:r>
+        <w:rPr>
+          <w:sz w:val="36"/>
+          <w:szCs w:val="36"/>
+        </w:rPr>
+        <w:t xml:space="preserve"> </w:t>
+      </w:r>
+      <w:proofErr w:type="spellStart"/>
+      <w:r>
+        <w:rPr>
+          <w:sz w:val="36"/>
+          <w:szCs w:val="36"/>
+        </w:rPr>
+        <w:t>Biblioteca</w:t>
+      </w:r>
+      <w:proofErr w:type="spellEnd"/>
       <w:r>
         <w:rPr>
           <w:sz w:val="36"/>
@@ -67,7 +92,74 @@
           <w:sz w:val="24"/>
           <w:szCs w:val="24"/>
         </w:rPr>
-        <w:t xml:space="preserve">Ez az alkalmazás egy digitális könyvtárként fog funkcionálni, olyan dolgokról, témákról, eseményekről… amikről a normális könyvtárakban nem olvashat/tanulhat az ember. Az élet különböző részeiről összegyűjtött információk lesznek itt megtalálhatóak. </w:t>
+        <w:t xml:space="preserve">Ez az alkalmazás egy digitális könyvtárként fog </w:t>
+      </w:r>
+      <w:proofErr w:type="spellStart"/>
+      <w:proofErr w:type="gramStart"/>
+      <w:r>
+        <w:rPr>
+          <w:sz w:val="24"/>
+          <w:szCs w:val="24"/>
+        </w:rPr>
+        <w:t>funkcionálni,</w:t>
+      </w:r>
+      <w:r>
+        <w:rPr>
+          <w:sz w:val="24"/>
+          <w:szCs w:val="24"/>
+        </w:rPr>
+        <w:t>amely</w:t>
+      </w:r>
+      <w:proofErr w:type="spellEnd"/>
+      <w:proofErr w:type="gramEnd"/>
+      <w:r>
+        <w:rPr>
+          <w:sz w:val="24"/>
+          <w:szCs w:val="24"/>
+        </w:rPr>
+        <w:t xml:space="preserve"> olyan dolgokról, témákról, eseményekről…</w:t>
+      </w:r>
+      <w:r>
+        <w:rPr>
+          <w:sz w:val="24"/>
+          <w:szCs w:val="24"/>
+        </w:rPr>
+        <w:t>ír,</w:t>
+      </w:r>
+      <w:r>
+        <w:rPr>
+          <w:sz w:val="24"/>
+          <w:szCs w:val="24"/>
+        </w:rPr>
+        <w:t xml:space="preserve"> amikről a normális könyvtárakban</w:t>
+      </w:r>
+      <w:r>
+        <w:rPr>
+          <w:sz w:val="24"/>
+          <w:szCs w:val="24"/>
+        </w:rPr>
+        <w:t>/iskolákban</w:t>
+      </w:r>
+      <w:r>
+        <w:rPr>
+          <w:sz w:val="24"/>
+          <w:szCs w:val="24"/>
+        </w:rPr>
+        <w:t xml:space="preserve"> nem </w:t>
+      </w:r>
+      <w:r>
+        <w:rPr>
+          <w:sz w:val="24"/>
+          <w:szCs w:val="24"/>
+        </w:rPr>
+        <w:t xml:space="preserve">feltétlen </w:t>
+      </w:r>
+      <w:r>
+        <w:rPr>
+          <w:sz w:val="24"/>
+          <w:szCs w:val="24"/>
+        </w:rPr>
+        <w:t xml:space="preserve">olvas/tanul az ember. Az élet különböző részeiről összegyűjtött információk lesznek itt megtalálhatóak. </w:t>
       </w:r>
     </w:p>
     <w:p>
@@ -129,6 +221,13 @@
         </w:rPr>
         <w:t>-Gazdálkodj okosan!</w:t>
       </w:r>
+      <w:r>
+        <w:rPr>
+          <w:sz w:val="24"/>
+          <w:szCs w:val="24"/>
+        </w:rPr>
+        <w:t xml:space="preserve"> (A pénz fontossága, szerepe…)</w:t>
+      </w:r>
     </w:p>
     <w:p>
       <w:pPr>
@@ -163,6 +262,44 @@
     <w:p>
       <w:pPr>
         <w:rPr>
+          <w:sz w:val="24"/>
+          <w:szCs w:val="24"/>
+        </w:rPr>
+      </w:pPr>
+      <w:r>
+        <w:rPr>
+          <w:sz w:val="24"/>
+          <w:szCs w:val="24"/>
+        </w:rPr>
+        <w:t>(Természetesen ez nem minden, csak néhány példa)</w:t>
+      </w:r>
+    </w:p>
+    <w:p>
+      <w:pPr>
+        <w:rPr>
+          <w:sz w:val="24"/>
+          <w:szCs w:val="24"/>
+        </w:rPr>
+      </w:pPr>
+      <w:r>
+        <w:rPr>
+          <w:sz w:val="24"/>
+          <w:szCs w:val="24"/>
+        </w:rPr>
+        <w:br w:type="page"/>
+      </w:r>
+    </w:p>
+    <w:p>
+      <w:pPr>
+        <w:rPr>
+          <w:sz w:val="24"/>
+          <w:szCs w:val="24"/>
+        </w:rPr>
+      </w:pPr>
+    </w:p>
+    <w:p>
+      <w:pPr>
+        <w:rPr>
           <w:sz w:val="36"/>
           <w:szCs w:val="36"/>
         </w:rPr>
@@ -196,6 +333,69 @@
         </w:rPr>
         <w:t>A program maga egy oldalon fog megjelenni. Itt érhetőek el a főbb témák, és a kifejtett szöveg is itt jelenik meg</w:t>
       </w:r>
+      <w:r>
+        <w:rPr>
+          <w:sz w:val="24"/>
+          <w:szCs w:val="24"/>
+        </w:rPr>
+        <w:t>.</w:t>
+      </w:r>
+    </w:p>
+    <w:p>
+      <w:pPr>
+        <w:rPr>
+          <w:sz w:val="24"/>
+          <w:szCs w:val="24"/>
+        </w:rPr>
+      </w:pPr>
+      <w:r>
+        <w:rPr>
+          <w:noProof/>
+          <w:sz w:val="24"/>
+          <w:szCs w:val="24"/>
+        </w:rPr>
+        <w:drawing>
+          <wp:inline distT="0" distB="0" distL="0" distR="0" wp14:anchorId="5956D3A3" wp14:editId="661D206E">
+            <wp:extent cx="5410200" cy="2705100"/>
+            <wp:effectExtent l="0" t="0" r="0" b="0"/>
+            <wp:docPr id="2" name="Kép 2" descr="A képen szöveg látható&#10;&#10;Automatikusan generált leírás"/>
+            <wp:cNvGraphicFramePr>
+              <a:graphicFrameLocks xmlns:a="http://schemas.openxmlformats.org/drawingml/2006/main" noChangeAspect="1"/>
+            </wp:cNvGraphicFramePr>
+            <a:graphic xmlns:a="http://schemas.openxmlformats.org/drawingml/2006/main">
+              <a:graphicData uri="http://schemas.openxmlformats.org/drawingml/2006/picture">
+                <pic:pic xmlns:pic="http://schemas.openxmlformats.org/drawingml/2006/picture">
+                  <pic:nvPicPr>
+                    <pic:cNvPr id="2" name="Kép 2" descr="A képen szöveg látható&#10;&#10;Automatikusan generált leírás"/>
+                    <pic:cNvPicPr/>
+                  </pic:nvPicPr>
+                  <pic:blipFill>
+                    <a:blip r:embed="rId4">
+                      <a:extLst>
+                        <a:ext uri="{28A0092B-C50C-407E-A947-70E740481C1C}">
+                          <a14:useLocalDpi xmlns:a14="http://schemas.microsoft.com/office/drawing/2010/main" val="0"/>
+                        </a:ext>
+                      </a:extLst>
+                    </a:blip>
+                    <a:stretch>
+                      <a:fillRect/>
+                    </a:stretch>
+                  </pic:blipFill>
+                  <pic:spPr>
+                    <a:xfrm>
+                      <a:off x="0" y="0"/>
+                      <a:ext cx="5431352" cy="2715676"/>
+                    </a:xfrm>
+                    <a:prstGeom prst="rect">
+                      <a:avLst/>
+                    </a:prstGeom>
+                  </pic:spPr>
+                </pic:pic>
+              </a:graphicData>
+            </a:graphic>
+          </wp:inline>
+        </w:drawing>
+      </w:r>
     </w:p>
     <w:p>
       <w:pPr>
@@ -211,29 +411,174 @@
         </w:rPr>
         <w:t>-Felugró ablakok: a nehezebb, kevésbé érthető szavak lesznek ekképpen kifejtve</w:t>
       </w:r>
-    </w:p>
-    <w:p>
-      <w:pPr>
-        <w:rPr>
-          <w:sz w:val="24"/>
-          <w:szCs w:val="24"/>
-        </w:rPr>
-      </w:pPr>
-      <w:r>
-        <w:rPr>
-          <w:sz w:val="24"/>
-          <w:szCs w:val="24"/>
-        </w:rPr>
-        <w:t>-A menü bal oldalt helyezkedik el, a logo fent-középen, a kif.</w:t>
-      </w:r>
-      <w:bookmarkStart w:id="0" w:name="_GoBack"/>
-      <w:bookmarkEnd w:id="0"/>
+      <w:r>
+        <w:rPr>
+          <w:sz w:val="24"/>
+          <w:szCs w:val="24"/>
+        </w:rPr>
+        <w:t>.</w:t>
+      </w:r>
+    </w:p>
+    <w:p>
+      <w:pPr>
+        <w:rPr>
+          <w:sz w:val="24"/>
+          <w:szCs w:val="24"/>
+        </w:rPr>
+      </w:pPr>
+      <w:r>
+        <w:rPr>
+          <w:noProof/>
+          <w:sz w:val="24"/>
+          <w:szCs w:val="24"/>
+        </w:rPr>
+        <w:drawing>
+          <wp:inline distT="0" distB="0" distL="0" distR="0" wp14:anchorId="071DE396" wp14:editId="1CA1E9B2">
+            <wp:extent cx="5453743" cy="2356894"/>
+            <wp:effectExtent l="0" t="0" r="0" b="5715"/>
+            <wp:docPr id="3" name="Kép 3" descr="A képen szöveg látható&#10;&#10;Automatikusan generált leírás"/>
+            <wp:cNvGraphicFramePr>
+              <a:graphicFrameLocks xmlns:a="http://schemas.openxmlformats.org/drawingml/2006/main" noChangeAspect="1"/>
+            </wp:cNvGraphicFramePr>
+            <a:graphic xmlns:a="http://schemas.openxmlformats.org/drawingml/2006/main">
+              <a:graphicData uri="http://schemas.openxmlformats.org/drawingml/2006/picture">
+                <pic:pic xmlns:pic="http://schemas.openxmlformats.org/drawingml/2006/picture">
+                  <pic:nvPicPr>
+                    <pic:cNvPr id="3" name="Kép 3" descr="A képen szöveg látható&#10;&#10;Automatikusan generált leírás"/>
+                    <pic:cNvPicPr/>
+                  </pic:nvPicPr>
+                  <pic:blipFill>
+                    <a:blip r:embed="rId5">
+                      <a:extLst>
+                        <a:ext uri="{28A0092B-C50C-407E-A947-70E740481C1C}">
+                          <a14:useLocalDpi xmlns:a14="http://schemas.microsoft.com/office/drawing/2010/main" val="0"/>
+                        </a:ext>
+                      </a:extLst>
+                    </a:blip>
+                    <a:stretch>
+                      <a:fillRect/>
+                    </a:stretch>
+                  </pic:blipFill>
+                  <pic:spPr>
+                    <a:xfrm>
+                      <a:off x="0" y="0"/>
+                      <a:ext cx="5464651" cy="2361608"/>
+                    </a:xfrm>
+                    <a:prstGeom prst="rect">
+                      <a:avLst/>
+                    </a:prstGeom>
+                  </pic:spPr>
+                </pic:pic>
+              </a:graphicData>
+            </a:graphic>
+          </wp:inline>
+        </w:drawing>
+      </w:r>
+    </w:p>
+    <w:p>
+      <w:pPr>
+        <w:rPr>
+          <w:sz w:val="24"/>
+          <w:szCs w:val="24"/>
+        </w:rPr>
+      </w:pPr>
+      <w:r>
+        <w:rPr>
+          <w:sz w:val="24"/>
+          <w:szCs w:val="24"/>
+        </w:rPr>
+        <w:t>-A menü bal oldalt helyezkedik el, a log</w:t>
+      </w:r>
+      <w:r>
+        <w:rPr>
+          <w:sz w:val="24"/>
+          <w:szCs w:val="24"/>
+        </w:rPr>
+        <w:t>ó</w:t>
+      </w:r>
+      <w:r>
+        <w:rPr>
+          <w:sz w:val="24"/>
+          <w:szCs w:val="24"/>
+        </w:rPr>
+        <w:t xml:space="preserve"> fent-középen, a kif</w:t>
+      </w:r>
+      <w:r>
+        <w:rPr>
+          <w:sz w:val="24"/>
+          <w:szCs w:val="24"/>
+        </w:rPr>
+        <w:t>ejtett</w:t>
+      </w:r>
       <w:r>
         <w:rPr>
           <w:sz w:val="24"/>
           <w:szCs w:val="24"/>
         </w:rPr>
         <w:t xml:space="preserve"> szöveg a lap közepén</w:t>
+      </w:r>
+      <w:r>
+        <w:rPr>
+          <w:sz w:val="24"/>
+          <w:szCs w:val="24"/>
+        </w:rPr>
+        <w:t>.</w:t>
+      </w:r>
+    </w:p>
+    <w:p>
+      <w:pPr>
+        <w:rPr>
+          <w:sz w:val="24"/>
+          <w:szCs w:val="24"/>
+        </w:rPr>
+      </w:pPr>
+      <w:r>
+        <w:rPr>
+          <w:sz w:val="24"/>
+          <w:szCs w:val="24"/>
+        </w:rPr>
+        <w:t xml:space="preserve">-Fontos szerepet fog kapni az </w:t>
+      </w:r>
+      <w:r>
+        <w:rPr>
+          <w:b/>
+          <w:bCs/>
+          <w:sz w:val="24"/>
+          <w:szCs w:val="24"/>
+        </w:rPr>
+        <w:t>interaktivitás</w:t>
+      </w:r>
+      <w:r>
+        <w:rPr>
+          <w:b/>
+          <w:bCs/>
+          <w:sz w:val="24"/>
+          <w:szCs w:val="24"/>
+        </w:rPr>
+        <w:t xml:space="preserve">, </w:t>
+      </w:r>
+      <w:r>
+        <w:rPr>
+          <w:sz w:val="24"/>
+          <w:szCs w:val="24"/>
+        </w:rPr>
+        <w:t xml:space="preserve">mivel nem egy sima </w:t>
+      </w:r>
+      <w:proofErr w:type="spellStart"/>
+      <w:r>
+        <w:rPr>
+          <w:sz w:val="24"/>
+          <w:szCs w:val="24"/>
+        </w:rPr>
+        <w:t>wikipedia</w:t>
+      </w:r>
+      <w:proofErr w:type="spellEnd"/>
+      <w:r>
+        <w:rPr>
+          <w:sz w:val="24"/>
+          <w:szCs w:val="24"/>
+        </w:rPr>
+        <w:t xml:space="preserve"> utánzat lesz a projekt. Interaktív elemekkel igyekszünk majd élvezetessé, és mindenki számára érthetőbbé tenni a dolgokat, amik a tudástárban helyet fognak kapni. </w:t>
       </w:r>
     </w:p>
     <w:sectPr>
@@ -247,7 +592,7 @@
 </file>
 
 <file path=word/styles.xml><?xml version="1.0" encoding="utf-8"?>
-<w:styles xmlns:mc="http://schemas.openxmlformats.org/markup-compatibility/2006" xmlns:r="http://schemas.openxmlformats.org/officeDocument/2006/relationships" xmlns:w="http://schemas.openxmlformats.org/wordprocessingml/2006/main" xmlns:w14="http://schemas.microsoft.com/office/word/2010/wordml" xmlns:w15="http://schemas.microsoft.com/office/word/2012/wordml" xmlns:w16se="http://schemas.microsoft.com/office/word/2015/wordml/symex" mc:Ignorable="w14 w15 w16se">
+<w:styles xmlns:mc="http://schemas.openxmlformats.org/markup-compatibility/2006" xmlns:r="http://schemas.openxmlformats.org/officeDocument/2006/relationships" xmlns:w="http://schemas.openxmlformats.org/wordprocessingml/2006/main" xmlns:w14="http://schemas.microsoft.com/office/word/2010/wordml" xmlns:w15="http://schemas.microsoft.com/office/word/2012/wordml" xmlns:w16cex="http://schemas.microsoft.com/office/word/2018/wordml/cex" xmlns:w16cid="http://schemas.microsoft.com/office/word/2016/wordml/cid" xmlns:w16="http://schemas.microsoft.com/office/word/2018/wordml" xmlns:w16sdtdh="http://schemas.microsoft.com/office/word/2020/wordml/sdtdatahash" xmlns:w16se="http://schemas.microsoft.com/office/word/2015/wordml/symex" mc:Ignorable="w14 w15 w16se w16cid w16 w16cex w16sdtdh">
   <w:docDefaults>
     <w:rPrDefault>
       <w:rPr>
@@ -263,7 +608,7 @@
       </w:pPr>
     </w:pPrDefault>
   </w:docDefaults>
-  <w:latentStyles w:defLockedState="0" w:defUIPriority="99" w:defSemiHidden="0" w:defUnhideWhenUsed="0" w:defQFormat="0" w:count="371">
+  <w:latentStyles w:defLockedState="0" w:defUIPriority="99" w:defSemiHidden="0" w:defUnhideWhenUsed="0" w:defQFormat="0" w:count="376">
     <w:lsdException w:name="Normal" w:uiPriority="0" w:qFormat="1"/>
     <w:lsdException w:name="heading 1" w:uiPriority="9" w:qFormat="1"/>
     <w:lsdException w:name="heading 2" w:semiHidden="1" w:uiPriority="9" w:unhideWhenUsed="1" w:qFormat="1"/>
@@ -369,7 +714,6 @@
     <w:lsdException w:name="HTML Sample" w:semiHidden="1" w:unhideWhenUsed="1"/>
     <w:lsdException w:name="HTML Typewriter" w:semiHidden="1" w:unhideWhenUsed="1"/>
     <w:lsdException w:name="HTML Variable" w:semiHidden="1" w:unhideWhenUsed="1"/>
-    <w:lsdException w:name="Normal Table" w:semiHidden="1" w:unhideWhenUsed="1"/>
     <w:lsdException w:name="annotation subject" w:semiHidden="1" w:unhideWhenUsed="1"/>
     <w:lsdException w:name="No List" w:semiHidden="1" w:unhideWhenUsed="1"/>
     <w:lsdException w:name="Outline List 1" w:semiHidden="1" w:unhideWhenUsed="1"/>
@@ -412,11 +756,8 @@
     <w:lsdException w:name="Table Contemporary" w:semiHidden="1" w:unhideWhenUsed="1"/>
     <w:lsdException w:name="Table Elegant" w:semiHidden="1" w:unhideWhenUsed="1"/>
     <w:lsdException w:name="Table Professional" w:semiHidden="1" w:unhideWhenUsed="1"/>
-    <w:lsdException w:name="Table Subtle 1" w:semiHidden="1" w:unhideWhenUsed="1"/>
     <w:lsdException w:name="Table Subtle 2" w:semiHidden="1" w:unhideWhenUsed="1"/>
     <w:lsdException w:name="Table Web 1" w:semiHidden="1" w:unhideWhenUsed="1"/>
-    <w:lsdException w:name="Table Web 2" w:semiHidden="1" w:unhideWhenUsed="1"/>
-    <w:lsdException w:name="Table Web 3" w:semiHidden="1" w:unhideWhenUsed="1"/>
     <w:lsdException w:name="Balloon Text" w:semiHidden="1" w:unhideWhenUsed="1"/>
     <w:lsdException w:name="Table Grid" w:uiPriority="39"/>
     <w:lsdException w:name="Table Theme" w:semiHidden="1" w:unhideWhenUsed="1"/>
@@ -635,6 +976,11 @@
     <w:lsdException w:name="List Table 5 Dark Accent 6" w:uiPriority="50"/>
     <w:lsdException w:name="List Table 6 Colorful Accent 6" w:uiPriority="51"/>
     <w:lsdException w:name="List Table 7 Colorful Accent 6" w:uiPriority="52"/>
+    <w:lsdException w:name="Mention" w:semiHidden="1" w:unhideWhenUsed="1"/>
+    <w:lsdException w:name="Smart Hyperlink" w:semiHidden="1" w:unhideWhenUsed="1"/>
+    <w:lsdException w:name="Hashtag" w:semiHidden="1" w:unhideWhenUsed="1"/>
+    <w:lsdException w:name="Unresolved Mention" w:semiHidden="1" w:unhideWhenUsed="1"/>
+    <w:lsdException w:name="Smart Link" w:semiHidden="1" w:unhideWhenUsed="1"/>
   </w:latentStyles>
   <w:style w:type="paragraph" w:default="1" w:styleId="Norml">
     <w:name w:val="Normal"/>

</xml_diff>